<commit_message>
[test, docs] Prepared for Student#3 third call
</commit_message>
<xml_diff>
--- a/reports/Deliverable 4/Student #3/Testing Report - Student #3.docx
+++ b/reports/Deliverable 4/Student #3/Testing Report - Student #3.docx
@@ -946,6 +946,14 @@
                 <w:szCs w:val="24"/>
               </w:rPr>
             </w:pPr>
+            <w:r>
+              <w:rPr>
+                <w:rFonts w:ascii="Arial Narrow" w:hAnsi="Arial Narrow"/>
+                <w:sz w:val="24"/>
+                <w:szCs w:val="24"/>
+              </w:rPr>
+              <w:t>V3.0</w:t>
+            </w:r>
           </w:p>
         </w:tc>
         <w:tc>
@@ -962,6 +970,14 @@
                 <w:szCs w:val="24"/>
               </w:rPr>
             </w:pPr>
+            <w:r>
+              <w:rPr>
+                <w:rFonts w:ascii="Arial Narrow" w:hAnsi="Arial Narrow"/>
+                <w:sz w:val="24"/>
+                <w:szCs w:val="24"/>
+              </w:rPr>
+              <w:t>21/10/2024</w:t>
+            </w:r>
           </w:p>
         </w:tc>
         <w:tc>
@@ -973,10 +989,19 @@
               <w:ind w:firstLine="0"/>
               <w:jc w:val="center"/>
               <w:rPr>
+                <w:rFonts w:ascii="Arial Narrow" w:hAnsi="Arial Narrow"/>
                 <w:sz w:val="24"/>
                 <w:szCs w:val="24"/>
               </w:rPr>
             </w:pPr>
+            <w:r>
+              <w:rPr>
+                <w:rFonts w:ascii="Arial Narrow" w:hAnsi="Arial Narrow"/>
+                <w:sz w:val="24"/>
+                <w:szCs w:val="24"/>
+              </w:rPr>
+              <w:t>Actualización del documento para la tercera entrega</w:t>
+            </w:r>
           </w:p>
         </w:tc>
       </w:tr>
@@ -2593,10 +2618,10 @@
           <w:noProof/>
         </w:rPr>
         <w:drawing>
-          <wp:inline distT="0" distB="0" distL="0" distR="0" wp14:anchorId="0BB07E1E" wp14:editId="24477CFE">
-            <wp:extent cx="2784764" cy="948289"/>
-            <wp:effectExtent l="0" t="0" r="0" b="4445"/>
-            <wp:docPr id="636724567" name="Imagen 1" descr="Texto&#10;&#10;Descripción generada automáticamente"/>
+          <wp:inline distT="0" distB="0" distL="0" distR="0" wp14:anchorId="337F3B60" wp14:editId="1F9A74E5">
+            <wp:extent cx="2814637" cy="973784"/>
+            <wp:effectExtent l="0" t="0" r="5080" b="0"/>
+            <wp:docPr id="1208230504" name="Imagen 1"/>
             <wp:cNvGraphicFramePr>
               <a:graphicFrameLocks xmlns:a="http://schemas.openxmlformats.org/drawingml/2006/main" noChangeAspect="1"/>
             </wp:cNvGraphicFramePr>
@@ -2604,7 +2629,7 @@
               <a:graphicData uri="http://schemas.openxmlformats.org/drawingml/2006/picture">
                 <pic:pic xmlns:pic="http://schemas.openxmlformats.org/drawingml/2006/picture">
                   <pic:nvPicPr>
-                    <pic:cNvPr id="636724567" name="Imagen 1" descr="Texto&#10;&#10;Descripción generada automáticamente"/>
+                    <pic:cNvPr id="1208230504" name=""/>
                     <pic:cNvPicPr/>
                   </pic:nvPicPr>
                   <pic:blipFill>
@@ -2616,7 +2641,7 @@
                   <pic:spPr>
                     <a:xfrm>
                       <a:off x="0" y="0"/>
-                      <a:ext cx="2816223" cy="959002"/>
+                      <a:ext cx="2843227" cy="983675"/>
                     </a:xfrm>
                     <a:prstGeom prst="rect">
                       <a:avLst/>
@@ -2640,10 +2665,10 @@
           <w:noProof/>
         </w:rPr>
         <w:drawing>
-          <wp:inline distT="0" distB="0" distL="0" distR="0" wp14:anchorId="6DAEE7AC" wp14:editId="48CCBAE8">
-            <wp:extent cx="2731324" cy="945458"/>
-            <wp:effectExtent l="0" t="0" r="0" b="7620"/>
-            <wp:docPr id="1110550701" name="Imagen 1" descr="Texto&#10;&#10;Descripción generada automáticamente"/>
+          <wp:inline distT="0" distB="0" distL="0" distR="0" wp14:anchorId="750A2DE6" wp14:editId="28388E17">
+            <wp:extent cx="2800350" cy="929088"/>
+            <wp:effectExtent l="0" t="0" r="0" b="4445"/>
+            <wp:docPr id="294504311" name="Imagen 1"/>
             <wp:cNvGraphicFramePr>
               <a:graphicFrameLocks xmlns:a="http://schemas.openxmlformats.org/drawingml/2006/main" noChangeAspect="1"/>
             </wp:cNvGraphicFramePr>
@@ -2651,7 +2676,7 @@
               <a:graphicData uri="http://schemas.openxmlformats.org/drawingml/2006/picture">
                 <pic:pic xmlns:pic="http://schemas.openxmlformats.org/drawingml/2006/picture">
                   <pic:nvPicPr>
-                    <pic:cNvPr id="1110550701" name="Imagen 1" descr="Texto&#10;&#10;Descripción generada automáticamente"/>
+                    <pic:cNvPr id="294504311" name=""/>
                     <pic:cNvPicPr/>
                   </pic:nvPicPr>
                   <pic:blipFill>
@@ -2663,7 +2688,7 @@
                   <pic:spPr>
                     <a:xfrm>
                       <a:off x="0" y="0"/>
-                      <a:ext cx="2794181" cy="967216"/>
+                      <a:ext cx="2829598" cy="938792"/>
                     </a:xfrm>
                     <a:prstGeom prst="rect">
                       <a:avLst/>
@@ -2791,7 +2816,7 @@
         <w:t>: observamos una cobertura del 9</w:t>
       </w:r>
       <w:r>
-        <w:t>1’7</w:t>
+        <w:t>1</w:t>
       </w:r>
       <w:r>
         <w:t>%, encontrándonos con que todas las líneas del código aparecen en verde</w:t>
@@ -2879,7 +2904,10 @@
         <w:t xml:space="preserve">: observamos una cobertura del </w:t>
       </w:r>
       <w:r>
-        <w:t>72’9</w:t>
+        <w:t>72’</w:t>
+      </w:r>
+      <w:r>
+        <w:t>4</w:t>
       </w:r>
       <w:r>
         <w:t>%, encontrándonos con que todas las líneas de código aparecen en verde</w:t>
@@ -2905,13 +2933,25 @@
         <w:t>, que está en rojo por</w:t>
       </w:r>
       <w:r>
-        <w:t xml:space="preserve">que en el </w:t>
+        <w:t xml:space="preserve">que en </w:t>
+      </w:r>
+      <w:r>
+        <w:t>la operación</w:t>
+      </w:r>
+      <w:r>
+        <w:t xml:space="preserve"> </w:t>
+      </w:r>
+      <w:r>
+        <w:t>“</w:t>
       </w:r>
       <w:proofErr w:type="spellStart"/>
       <w:r>
         <w:t>delete</w:t>
       </w:r>
       <w:proofErr w:type="spellEnd"/>
+      <w:r>
+        <w:t>”</w:t>
+      </w:r>
       <w:r>
         <w:t xml:space="preserve"> nunca se accede a él.</w:t>
       </w:r>
@@ -3099,7 +3139,7 @@
         <w:t>: observamos una cobertura del 9</w:t>
       </w:r>
       <w:r>
-        <w:t>4’9</w:t>
+        <w:t>5</w:t>
       </w:r>
       <w:r>
         <w:t xml:space="preserve">%, encontrándonos con que todas las líneas de código aparecen en verde excepto </w:t>
@@ -3108,7 +3148,10 @@
         <w:t>algunas en amarillo que se corresponden de nuevo a las restricciones implementadas como anotaciones en la entidad</w:t>
       </w:r>
       <w:r>
-        <w:t xml:space="preserve"> por tanto no se accede a esas restricciones y las líneas 99 y 100 ya que no se ha probado la funcionalidad opcional del filtro de spam</w:t>
+        <w:t xml:space="preserve"> por tanto no se accede a esas </w:t>
+      </w:r>
+      <w:r>
+        <w:t>restricciones</w:t>
       </w:r>
       <w:r>
         <w:t>.</w:t>
@@ -3193,7 +3236,7 @@
         <w:t>: observamos una cobertura del 9</w:t>
       </w:r>
       <w:r>
-        <w:t>6</w:t>
+        <w:t>5,5</w:t>
       </w:r>
       <w:r>
         <w:t xml:space="preserve">%, encontrándonos con que </w:t>
@@ -3300,7 +3343,13 @@
         <w:t xml:space="preserve"> publicado</w:t>
       </w:r>
       <w:r>
-        <w:t>, además de forzar los límites de todas</w:t>
+        <w:t>, además de forzar los límites de tod</w:t>
+      </w:r>
+      <w:r>
+        <w:t>o</w:t>
+      </w:r>
+      <w:r>
+        <w:t>s</w:t>
       </w:r>
       <w:r>
         <w:t xml:space="preserve"> los campos</w:t>
@@ -3324,7 +3373,13 @@
         <w:t>Cobertura</w:t>
       </w:r>
       <w:r>
-        <w:t>: observamos una cobertura del 94’</w:t>
+        <w:t>: observamos una cobertura del 9</w:t>
+      </w:r>
+      <w:r>
+        <w:t>3</w:t>
+      </w:r>
+      <w:r>
+        <w:t>’</w:t>
       </w:r>
       <w:r>
         <w:t>5</w:t>
@@ -3494,7 +3549,7 @@
         <w:t>4’</w:t>
       </w:r>
       <w:r>
-        <w:t>4</w:t>
+        <w:t>8</w:t>
       </w:r>
       <w:r>
         <w:t>%, encontrándonos con que todas las líneas de código aparecen en verde</w:t>
@@ -3630,7 +3685,7 @@
         <w:t xml:space="preserve">: observamos una cobertura del </w:t>
       </w:r>
       <w:r>
-        <w:t>89,8</w:t>
+        <w:t>62,4</w:t>
       </w:r>
       <w:r>
         <w:t>%, encontrándonos con que</w:t>
@@ -3640,6 +3695,25 @@
       </w:r>
       <w:r>
         <w:t xml:space="preserve"> todas las líneas de código aparecen en verde</w:t>
+      </w:r>
+      <w:r>
+        <w:t xml:space="preserve"> excepto las correspondientes al método </w:t>
+      </w:r>
+      <w:proofErr w:type="spellStart"/>
+      <w:r>
+        <w:t>unbind</w:t>
+      </w:r>
+      <w:proofErr w:type="spellEnd"/>
+      <w:r>
+        <w:t xml:space="preserve"> ya que en la operación “</w:t>
+      </w:r>
+      <w:proofErr w:type="spellStart"/>
+      <w:r>
+        <w:t>delete</w:t>
+      </w:r>
+      <w:proofErr w:type="spellEnd"/>
+      <w:r>
+        <w:t>” no se accede al mismo</w:t>
       </w:r>
       <w:r>
         <w:t>.</w:t>
@@ -3770,10 +3844,10 @@
         <w:t>Cobertura</w:t>
       </w:r>
       <w:r>
-        <w:t>: observamos una cobertura del 9</w:t>
-      </w:r>
-      <w:r>
-        <w:t>0’2</w:t>
+        <w:t xml:space="preserve">: observamos una cobertura del </w:t>
+      </w:r>
+      <w:r>
+        <w:t>89,4</w:t>
       </w:r>
       <w:r>
         <w:t xml:space="preserve">%, encontrándonos con que </w:t>
@@ -3805,7 +3879,6 @@
           <w:b/>
           <w:bCs/>
         </w:rPr>
-        <w:lastRenderedPageBreak/>
         <w:t>DeveloperTrainingSession</w:t>
       </w:r>
       <w:r>
@@ -3935,19 +4008,16 @@
         <w:t>: observamos una cobertura del 9</w:t>
       </w:r>
       <w:r>
-        <w:t>2’3</w:t>
+        <w:t>4,2</w:t>
       </w:r>
       <w:r>
         <w:t>%, encontrándonos con que todas las líneas de código aparecen en verde</w:t>
       </w:r>
       <w:r>
-        <w:t xml:space="preserve"> excepto alguna amarilla debido a restricciones ya contempladas con anotaciones en la entidad</w:t>
-      </w:r>
-      <w:r>
-        <w:t xml:space="preserve"> y las </w:t>
-      </w:r>
-      <w:r>
-        <w:t>relacionadas con la funcionalidad opcional del filtro de spam, la cual no se ha probado</w:t>
+        <w:t xml:space="preserve"> excepto alguna amarilla debido a restricciones ya contempladas con anotaciones en la entida</w:t>
+      </w:r>
+      <w:r>
+        <w:t>d</w:t>
       </w:r>
       <w:r>
         <w:t>.</w:t>
@@ -4099,9 +4169,6 @@
         <w:t>93</w:t>
       </w:r>
       <w:r>
-        <w:t>’8</w:t>
-      </w:r>
-      <w:r>
         <w:t>%, encontrándonos con que</w:t>
       </w:r>
       <w:r>
@@ -4303,7 +4370,10 @@
         <w:t>9</w:t>
       </w:r>
       <w:r>
-        <w:t>2’1</w:t>
+        <w:t>4</w:t>
+      </w:r>
+      <w:r>
+        <w:t>’1</w:t>
       </w:r>
       <w:r>
         <w:t>%, encontrándonos con que todas las líneas de código aparecen en verde</w:t>
@@ -4335,9 +4405,19 @@
           <w:b/>
           <w:szCs w:val="24"/>
         </w:rPr>
-        <w:t>Análisis de rendimiento de los Test</w:t>
+        <w:t xml:space="preserve">Análisis de rendimiento de </w:t>
+      </w:r>
+      <w:proofErr w:type="gramStart"/>
+      <w:r>
+        <w:rPr>
+          <w:rFonts w:ascii="Arial Narrow" w:hAnsi="Arial Narrow"/>
+          <w:b/>
+          <w:szCs w:val="24"/>
+        </w:rPr>
+        <w:t>los Test</w:t>
       </w:r>
       <w:bookmarkEnd w:id="7"/>
+      <w:proofErr w:type="gramEnd"/>
     </w:p>
     <w:p>
       <w:pPr>
@@ -4368,14 +4448,11 @@
     </w:p>
     <w:p>
       <w:r>
-        <w:rPr>
-          <w:noProof/>
-        </w:rPr>
         <w:drawing>
-          <wp:inline distT="0" distB="0" distL="0" distR="0" wp14:anchorId="1CD71AC2" wp14:editId="7C6EC318">
-            <wp:extent cx="5400040" cy="2062480"/>
+          <wp:inline distT="0" distB="0" distL="0" distR="0" wp14:anchorId="00FC8B20" wp14:editId="68CAB71D">
+            <wp:extent cx="5400040" cy="1853565"/>
             <wp:effectExtent l="0" t="0" r="0" b="0"/>
-            <wp:docPr id="2044110752" name="Imagen 1" descr="Gráfico&#10;&#10;Descripción generada automáticamente"/>
+            <wp:docPr id="1861345766" name="Imagen 1" descr="Gráfico&#10;&#10;Descripción generada automáticamente"/>
             <wp:cNvGraphicFramePr>
               <a:graphicFrameLocks xmlns:a="http://schemas.openxmlformats.org/drawingml/2006/main" noChangeAspect="1"/>
             </wp:cNvGraphicFramePr>
@@ -4383,7 +4460,7 @@
               <a:graphicData uri="http://schemas.openxmlformats.org/drawingml/2006/picture">
                 <pic:pic xmlns:pic="http://schemas.openxmlformats.org/drawingml/2006/picture">
                   <pic:nvPicPr>
-                    <pic:cNvPr id="2044110752" name="Imagen 1" descr="Gráfico&#10;&#10;Descripción generada automáticamente"/>
+                    <pic:cNvPr id="1861345766" name="Imagen 1" descr="Gráfico&#10;&#10;Descripción generada automáticamente"/>
                     <pic:cNvPicPr/>
                   </pic:nvPicPr>
                   <pic:blipFill>
@@ -4395,7 +4472,7 @@
                   <pic:spPr>
                     <a:xfrm>
                       <a:off x="0" y="0"/>
-                      <a:ext cx="5400040" cy="2062480"/>
+                      <a:ext cx="5400040" cy="1853565"/>
                     </a:xfrm>
                     <a:prstGeom prst="rect">
                       <a:avLst/>
@@ -4437,14 +4514,11 @@
     </w:p>
     <w:p>
       <w:r>
-        <w:rPr>
-          <w:noProof/>
-        </w:rPr>
         <w:drawing>
-          <wp:inline distT="0" distB="0" distL="0" distR="0" wp14:anchorId="33395160" wp14:editId="0E61A6C4">
-            <wp:extent cx="5400040" cy="1595755"/>
+          <wp:inline distT="0" distB="0" distL="0" distR="0" wp14:anchorId="611AD51E" wp14:editId="4C98C78F">
+            <wp:extent cx="5400040" cy="1824355"/>
             <wp:effectExtent l="0" t="0" r="0" b="4445"/>
-            <wp:docPr id="1715738108" name="Imagen 1" descr="Gráfico&#10;&#10;Descripción generada automáticamente"/>
+            <wp:docPr id="1832031585" name="Imagen 1" descr="Gráfico, Aplicación&#10;&#10;Descripción generada automáticamente con confianza media"/>
             <wp:cNvGraphicFramePr>
               <a:graphicFrameLocks xmlns:a="http://schemas.openxmlformats.org/drawingml/2006/main" noChangeAspect="1"/>
             </wp:cNvGraphicFramePr>
@@ -4452,7 +4526,7 @@
               <a:graphicData uri="http://schemas.openxmlformats.org/drawingml/2006/picture">
                 <pic:pic xmlns:pic="http://schemas.openxmlformats.org/drawingml/2006/picture">
                   <pic:nvPicPr>
-                    <pic:cNvPr id="1715738108" name="Imagen 1" descr="Gráfico&#10;&#10;Descripción generada automáticamente"/>
+                    <pic:cNvPr id="1832031585" name="Imagen 1" descr="Gráfico, Aplicación&#10;&#10;Descripción generada automáticamente con confianza media"/>
                     <pic:cNvPicPr/>
                   </pic:nvPicPr>
                   <pic:blipFill>
@@ -4464,7 +4538,7 @@
                   <pic:spPr>
                     <a:xfrm>
                       <a:off x="0" y="0"/>
-                      <a:ext cx="5400040" cy="1595755"/>
+                      <a:ext cx="5400040" cy="1824355"/>
                     </a:xfrm>
                     <a:prstGeom prst="rect">
                       <a:avLst/>
@@ -4530,13 +4604,12 @@
         <w:rPr>
           <w:b/>
           <w:bCs/>
-          <w:noProof/>
         </w:rPr>
         <w:drawing>
-          <wp:inline distT="0" distB="0" distL="0" distR="0" wp14:anchorId="5DC6C249" wp14:editId="42BB1182">
-            <wp:extent cx="5400040" cy="2878455"/>
-            <wp:effectExtent l="0" t="0" r="0" b="0"/>
-            <wp:docPr id="1349453254" name="Imagen 1" descr="Tabla&#10;&#10;Descripción generada automáticamente"/>
+          <wp:inline distT="0" distB="0" distL="0" distR="0" wp14:anchorId="38ADB026" wp14:editId="526AAF87">
+            <wp:extent cx="5400040" cy="2986405"/>
+            <wp:effectExtent l="0" t="0" r="0" b="4445"/>
+            <wp:docPr id="902660439" name="Imagen 1"/>
             <wp:cNvGraphicFramePr>
               <a:graphicFrameLocks xmlns:a="http://schemas.openxmlformats.org/drawingml/2006/main" noChangeAspect="1"/>
             </wp:cNvGraphicFramePr>
@@ -4544,7 +4617,7 @@
               <a:graphicData uri="http://schemas.openxmlformats.org/drawingml/2006/picture">
                 <pic:pic xmlns:pic="http://schemas.openxmlformats.org/drawingml/2006/picture">
                   <pic:nvPicPr>
-                    <pic:cNvPr id="1349453254" name="Imagen 1" descr="Tabla&#10;&#10;Descripción generada automáticamente"/>
+                    <pic:cNvPr id="902660439" name=""/>
                     <pic:cNvPicPr/>
                   </pic:nvPicPr>
                   <pic:blipFill>
@@ -4556,7 +4629,7 @@
                   <pic:spPr>
                     <a:xfrm>
                       <a:off x="0" y="0"/>
-                      <a:ext cx="5400040" cy="2878455"/>
+                      <a:ext cx="5400040" cy="2986405"/>
                     </a:xfrm>
                     <a:prstGeom prst="rect">
                       <a:avLst/>
@@ -4615,13 +4688,12 @@
         <w:rPr>
           <w:b/>
           <w:bCs/>
-          <w:noProof/>
         </w:rPr>
         <w:drawing>
-          <wp:inline distT="0" distB="0" distL="0" distR="0" wp14:anchorId="506B34EF" wp14:editId="000AB457">
-            <wp:extent cx="5400040" cy="2837815"/>
-            <wp:effectExtent l="0" t="0" r="0" b="635"/>
-            <wp:docPr id="713354129" name="Imagen 1" descr="Aplicación, Tabla, Excel&#10;&#10;Descripción generada automáticamente"/>
+          <wp:inline distT="0" distB="0" distL="0" distR="0" wp14:anchorId="2EB9593A" wp14:editId="66DF6CBF">
+            <wp:extent cx="5400040" cy="2755265"/>
+            <wp:effectExtent l="0" t="0" r="0" b="6985"/>
+            <wp:docPr id="1137674124" name="Imagen 1"/>
             <wp:cNvGraphicFramePr>
               <a:graphicFrameLocks xmlns:a="http://schemas.openxmlformats.org/drawingml/2006/main" noChangeAspect="1"/>
             </wp:cNvGraphicFramePr>
@@ -4629,7 +4701,7 @@
               <a:graphicData uri="http://schemas.openxmlformats.org/drawingml/2006/picture">
                 <pic:pic xmlns:pic="http://schemas.openxmlformats.org/drawingml/2006/picture">
                   <pic:nvPicPr>
-                    <pic:cNvPr id="713354129" name="Imagen 1" descr="Aplicación, Tabla, Excel&#10;&#10;Descripción generada automáticamente"/>
+                    <pic:cNvPr id="1137674124" name=""/>
                     <pic:cNvPicPr/>
                   </pic:nvPicPr>
                   <pic:blipFill>
@@ -4641,7 +4713,7 @@
                   <pic:spPr>
                     <a:xfrm>
                       <a:off x="0" y="0"/>
-                      <a:ext cx="5400040" cy="2837815"/>
+                      <a:ext cx="5400040" cy="2755265"/>
                     </a:xfrm>
                     <a:prstGeom prst="rect">
                       <a:avLst/>
@@ -4674,15 +4746,12 @@
         <w:ind w:firstLine="0"/>
       </w:pPr>
       <w:r>
-        <w:rPr>
-          <w:noProof/>
-        </w:rPr>
         <w:lastRenderedPageBreak/>
         <w:drawing>
-          <wp:inline distT="0" distB="0" distL="0" distR="0" wp14:anchorId="54E8C96D" wp14:editId="4AED3B0E">
-            <wp:extent cx="4887007" cy="2324424"/>
-            <wp:effectExtent l="0" t="0" r="8890" b="0"/>
-            <wp:docPr id="231895728" name="Imagen 1" descr="Tabla&#10;&#10;Descripción generada automáticamente"/>
+          <wp:inline distT="0" distB="0" distL="0" distR="0" wp14:anchorId="3981180E" wp14:editId="3BE8A91B">
+            <wp:extent cx="5400040" cy="1925955"/>
+            <wp:effectExtent l="0" t="0" r="0" b="0"/>
+            <wp:docPr id="185381058" name="Imagen 1"/>
             <wp:cNvGraphicFramePr>
               <a:graphicFrameLocks xmlns:a="http://schemas.openxmlformats.org/drawingml/2006/main" noChangeAspect="1"/>
             </wp:cNvGraphicFramePr>
@@ -4690,7 +4759,7 @@
               <a:graphicData uri="http://schemas.openxmlformats.org/drawingml/2006/picture">
                 <pic:pic xmlns:pic="http://schemas.openxmlformats.org/drawingml/2006/picture">
                   <pic:nvPicPr>
-                    <pic:cNvPr id="231895728" name="Imagen 1" descr="Tabla&#10;&#10;Descripción generada automáticamente"/>
+                    <pic:cNvPr id="185381058" name=""/>
                     <pic:cNvPicPr/>
                   </pic:nvPicPr>
                   <pic:blipFill>
@@ -4702,7 +4771,7 @@
                   <pic:spPr>
                     <a:xfrm>
                       <a:off x="0" y="0"/>
-                      <a:ext cx="4887007" cy="2324424"/>
+                      <a:ext cx="5400040" cy="1925955"/>
                     </a:xfrm>
                     <a:prstGeom prst="rect">
                       <a:avLst/>
@@ -4744,8 +4813,13 @@
       <w:r>
         <w:t xml:space="preserve">; y si se encuentra muy próximo por la derecha o por la izquierda a 0.05 </w:t>
       </w:r>
-      <w:r>
-        <w:t>el test no es concluyente.</w:t>
+      <w:proofErr w:type="gramStart"/>
+      <w:r>
+        <w:t>el test</w:t>
+      </w:r>
+      <w:proofErr w:type="gramEnd"/>
+      <w:r>
+        <w:t xml:space="preserve"> no es concluyente.</w:t>
       </w:r>
     </w:p>
     <w:p>
@@ -4813,14 +4887,37 @@
         <w:t xml:space="preserve">” es </w:t>
       </w:r>
       <w:r>
-        <w:t xml:space="preserve">0,894377794 y que está en el intervalo (0.05, 1]. Por </w:t>
+        <w:t>0,</w:t>
+      </w:r>
+      <w:r>
+        <w:t>664902497</w:t>
+      </w:r>
+      <w:r>
+        <w:t xml:space="preserve"> y que está en el intervalo (0.05, 1]. Por </w:t>
       </w:r>
       <w:r>
         <w:t>tanto,</w:t>
       </w:r>
       <w:r>
-        <w:t xml:space="preserve"> podemos concluir que, aunque los tiempos sean distintos, en una visión global son casi los mismos por lo que la introducción de los índices no ha generado ningún cambio significativo en el proyecto.</w:t>
-      </w:r>
+        <w:t xml:space="preserve"> podemos concluir que, aunque los tiempos</w:t>
+      </w:r>
+      <w:r>
+        <w:t xml:space="preserve"> de prueba</w:t>
+      </w:r>
+      <w:r>
+        <w:t xml:space="preserve"> sean distintos, en una visión global son </w:t>
+      </w:r>
+      <w:r>
+        <w:t>iguales,</w:t>
+      </w:r>
+      <w:r>
+        <w:t xml:space="preserve"> por lo que la introducción de los índices no ha generado ningún cambio significativo en el proyecto.</w:t>
+      </w:r>
+    </w:p>
+    <w:p>
+      <w:pPr>
+        <w:ind w:firstLine="0"/>
+      </w:pPr>
     </w:p>
     <w:p>
       <w:pPr>

</xml_diff>